<commit_message>
impressum book ID changed
</commit_message>
<xml_diff>
--- a/docs/Weikersheim,-Residenzschloss.docx
+++ b/docs/Weikersheim,-Residenzschloss.docx
@@ -76,7 +76,7 @@
         </w:p>
       </w:sdtContent>
     </w:sdt>
-    <w:bookmarkStart w:id="20" w:name="Xc3419fa05c40493e9ce0a2cd4cbae2b3d932199"/>
+    <w:bookmarkStart w:id="21" w:name="Xc3419fa05c40493e9ce0a2cd4cbae2b3d932199"/>
     <w:p>
       <w:pPr>
         <w:pStyle w:val="Heading1"/>
@@ -90,6 +90,147 @@
         <w:pStyle w:val="FirstParagraph"/>
       </w:pPr>
       <w:r>
+        <w:t xml:space="preserve">Ein Katalog mit Kunstwerken aus der CbDD-Sammlung. Textteil:</w:t>
+      </w:r>
+      <w:r>
+        <w:t xml:space="preserve"> </w:t>
+      </w:r>
+      <w:hyperlink r:id="rId20">
+        <w:r>
+          <w:rPr>
+            <w:rStyle w:val="Hyperlink"/>
+          </w:rPr>
+          <w:t xml:space="preserve">6e73f774-4b7f-4e37-937b-e11cc35c5bc8</w:t>
+        </w:r>
+      </w:hyperlink>
+    </w:p>
+    <w:p>
+      <w:pPr>
+        <w:pStyle w:val="BodyText"/>
+      </w:pPr>
+      <w:r>
+        <w:t xml:space="preserve">Großer Saal (Rittersaal) [Raum]</w:t>
+      </w:r>
+      <w:r>
+        <w:t xml:space="preserve"> </w:t>
+      </w:r>
+      <w:r>
+        <w:t xml:space="preserve">Name: Großer Saal (Rittersaal)</w:t>
+      </w:r>
+      <w:r>
+        <w:t xml:space="preserve"> </w:t>
+      </w:r>
+      <w:r>
+        <w:t xml:space="preserve">ID: 15685f4a-3727-4110-8967-1d8287431997</w:t>
+      </w:r>
+      <w:r>
+        <w:t xml:space="preserve"> </w:t>
+      </w:r>
+      <w:r>
+        <w:t xml:space="preserve">Typ: Raum</w:t>
+      </w:r>
+      <w:r>
+        <w:t xml:space="preserve"> </w:t>
+      </w:r>
+      <w:r>
+        <w:t xml:space="preserve">Länge (m): 36.4</w:t>
+      </w:r>
+      <w:r>
+        <w:t xml:space="preserve"> </w:t>
+      </w:r>
+      <w:r>
+        <w:t xml:space="preserve">Breite (m): 11.7</w:t>
+      </w:r>
+      <w:r>
+        <w:t xml:space="preserve"> </w:t>
+      </w:r>
+      <w:r>
+        <w:t xml:space="preserve">Höhe (m): 8.25</w:t>
+      </w:r>
+      <w:r>
+        <w:t xml:space="preserve"> </w:t>
+      </w:r>
+      <w:r>
+        <w:t xml:space="preserve">Funktion [Raum]: Saal -&gt; Hauptsaal</w:t>
+      </w:r>
+      <w:r>
+        <w:t xml:space="preserve"> </w:t>
+      </w:r>
+      <w:r>
+        <w:t xml:space="preserve">Datierung [Raum]: 1601-1605</w:t>
+      </w:r>
+      <w:r>
+        <w:t xml:space="preserve"> </w:t>
+      </w:r>
+      <w:r>
+        <w:t xml:space="preserve">hat Auftraggeber: Wolfgang II., Hohenlohe-Weikersheim, Graf [Person]</w:t>
+      </w:r>
+      <w:r>
+        <w:t xml:space="preserve"> </w:t>
+      </w:r>
+      <w:r>
+        <w:t xml:space="preserve">hat Auftraggeber: Carl Ludwig, Hohenlohe-Weikersheim, Graf [Person]</w:t>
+      </w:r>
+      <w:r>
+        <w:t xml:space="preserve"> </w:t>
+      </w:r>
+      <w:r>
+        <w:t xml:space="preserve">hat Teil: Malerei des Barock [Malerei]</w:t>
+      </w:r>
+      <w:r>
+        <w:t xml:space="preserve"> </w:t>
+      </w:r>
+      <w:r>
+        <w:t xml:space="preserve">hat Teil: Malerei der Renaissance [Malerei]</w:t>
+      </w:r>
+      <w:r>
+        <w:t xml:space="preserve"> </w:t>
+      </w:r>
+      <w:r>
+        <w:t xml:space="preserve">hat Stuckateur: Schmidt, Gerhard [Person]</w:t>
+      </w:r>
+      <w:r>
+        <w:t xml:space="preserve"> </w:t>
+      </w:r>
+      <w:r>
+        <w:t xml:space="preserve">hat Stuckateur: Limmerich, Christoph [Person]</w:t>
+      </w:r>
+      <w:r>
+        <w:t xml:space="preserve"> </w:t>
+      </w:r>
+      <w:r>
+        <w:t xml:space="preserve">hat Bildhauer: Juncker, Michael [Person]</w:t>
+      </w:r>
+      <w:r>
+        <w:t xml:space="preserve"> </w:t>
+      </w:r>
+      <w:r>
+        <w:t xml:space="preserve">ist dokumentiert in: Der Große Saal (Rittersaal) [Textteil]</w:t>
+      </w:r>
+      <w:r>
+        <w:t xml:space="preserve"> </w:t>
+      </w:r>
+      <w:r>
+        <w:t xml:space="preserve">ist Teil von: Erschließungsraumfolgen [Raumfolge]</w:t>
+      </w:r>
+      <w:r>
+        <w:t xml:space="preserve"> </w:t>
+      </w:r>
+      <w:r>
+        <w:t xml:space="preserve">Erstellung des Datensatzes: 2020-05-19, 11:18</w:t>
+      </w:r>
+      <w:r>
+        <w:t xml:space="preserve"> </w:t>
+      </w:r>
+      <w:r>
+        <w:t xml:space="preserve">letzte Bearbeitung: 2023-10-16, 14:28</w:t>
+      </w:r>
+    </w:p>
+    <w:p>
+      <w:pPr>
+        <w:pStyle w:val="BodyText"/>
+      </w:pPr>
+      <w:r>
         <w:t xml:space="preserve"> </w:t>
       </w:r>
       <w:r>
@@ -105,8 +246,8 @@
         <w:t xml:space="preserve">.</w:t>
       </w:r>
     </w:p>
-    <w:bookmarkEnd w:id="20"/>
-    <w:bookmarkStart w:id="22" w:name="impressum"/>
+    <w:bookmarkEnd w:id="21"/>
+    <w:bookmarkStart w:id="23" w:name="impressum"/>
     <w:p>
       <w:pPr>
         <w:pStyle w:val="Heading1"/>
@@ -125,7 +266,7 @@
       <w:r>
         <w:t xml:space="preserve"> </w:t>
       </w:r>
-      <w:hyperlink r:id="rId21">
+      <w:hyperlink r:id="rId22">
         <w:r>
           <w:rPr>
             <w:rStyle w:val="Hyperlink"/>
@@ -194,8 +335,8 @@
         <w:t xml:space="preserve">DOI: https://doi.org/10.5281/zenodo.7701161</w:t>
       </w:r>
     </w:p>
-    <w:bookmarkEnd w:id="22"/>
-    <w:bookmarkStart w:id="27" w:name="aufsatz"/>
+    <w:bookmarkEnd w:id="23"/>
+    <w:bookmarkStart w:id="28" w:name="aufsatz"/>
     <w:p>
       <w:pPr>
         <w:pStyle w:val="Heading1"/>
@@ -204,7 +345,7 @@
         <w:t xml:space="preserve">3. Aufsatz</w:t>
       </w:r>
     </w:p>
-    <w:bookmarkStart w:id="26" w:name="X0b28b677ee849b171be92126d4d1e4d2f6f8401"/>
+    <w:bookmarkStart w:id="27" w:name="X0b28b677ee849b171be92126d4d1e4d2f6f8401"/>
     <w:p>
       <w:pPr>
         <w:pStyle w:val="Heading2"/>
@@ -237,7 +378,7 @@
         <w:t xml:space="preserve">In einem zweiten Schritt wurde der Sockel ringsum mit rot marmorierten Lambris versehen, die Christian Thalwitzer im Rechnungsjahr 1715/16 mit 51 Schloss- und Gartenveduten im Querformat[8] und 27 Orangenbäumen und anderen exotischen Kübelpflanzen im Hochformat bemalte. Die 12 ganzfigurigen Porträts männlicher Vorfahren zum Teil in Ritterrüstung, die dem Rittersaal seinen heutigen Namen gaben, schuf bereits 1710 Peter Franz Tassaert aus Rothenburg.[9]</w:t>
       </w:r>
     </w:p>
-    <w:bookmarkStart w:id="23" w:name="beschreibung-des-raumes"/>
+    <w:bookmarkStart w:id="24" w:name="beschreibung-des-raumes"/>
     <w:p>
       <w:pPr>
         <w:pStyle w:val="Heading3"/>
@@ -278,8 +419,8 @@
         <w:t xml:space="preserve">An den beiden Längsseiten nimmt die stuckierte Schmuckzone weit vorkragende, gleichfalls stuckierte Wandskulpturen wilder Tiere auf. Sie beziehen sich einerseits auf das Programm der Decke, das der höfischen Jagd in all ihren Ausformungen gewidmet ist. Andererseits sind sie auf die Kaminwand ausgerichtet, die mit ihren nachstehend zu erläuternden Bildthemen als Stellvertreter des Grafen, seiner konfessionellen Einstellung und seiner dynastischen Herkunft konzipiert ist. Zusammen mit einer gemalten Darstellung des lyraspielenden Orpheus an der Decke erlauben die Tiere in ihrer Ausrichtung auf den Kamin die Identifikation des Grafen mit Orpheus als Sinnbild des guten Herrschers. Diese hier erstmals entwickelte Deutung wird unten im Abschnitt „Programm und Synthese der Saalausstattung der Renaissance“ vorgetagen.</w:t>
       </w:r>
     </w:p>
-    <w:bookmarkEnd w:id="23"/>
-    <w:bookmarkStart w:id="24" w:name="kamin-und-innenportal"/>
+    <w:bookmarkEnd w:id="24"/>
+    <w:bookmarkStart w:id="25" w:name="kamin-und-innenportal"/>
     <w:p>
       <w:pPr>
         <w:pStyle w:val="Heading3"/>
@@ -320,8 +461,8 @@
         <w:t xml:space="preserve">Das Portal von 1603 war aber nicht nur heroisch gestimmt. In den Zwickeln lagern Putti, die als Mahnung an die Endlichkeit des Lebens dem Betrachter ein Stundenglas, eine Sense und einen Schlüssel – vielleicht ins Himmelreich – vor Augen halten.</w:t>
       </w:r>
     </w:p>
-    <w:bookmarkEnd w:id="24"/>
-    <w:bookmarkStart w:id="25" w:name="das-mobiliar"/>
+    <w:bookmarkEnd w:id="25"/>
+    <w:bookmarkStart w:id="26" w:name="das-mobiliar"/>
     <w:p>
       <w:pPr>
         <w:pStyle w:val="Heading3"/>
@@ -514,10 +655,10 @@
         <w:t xml:space="preserve">[21] Bei dem von Käpplinger, Auf’s Schönste, 2019, S. 189 mit Anm. 3 genannten Inventar von 1634 handelt es sich um einen Schadensbericht, in dem die Ledertapeten verkürzt als „tappezereien von gold“ bezeichnet wurden, was Käpplinger in Unkenntnis des Vorgängerinventars als textile Wandbespannungen deutete.</w:t>
       </w:r>
     </w:p>
-    <w:bookmarkEnd w:id="25"/>
     <w:bookmarkEnd w:id="26"/>
     <w:bookmarkEnd w:id="27"/>
-    <w:bookmarkStart w:id="40" w:name="gemälde-sammlung"/>
+    <w:bookmarkEnd w:id="28"/>
+    <w:bookmarkStart w:id="41" w:name="gemälde-sammlung"/>
     <w:p>
       <w:pPr>
         <w:pStyle w:val="Heading1"/>
@@ -552,7 +693,7 @@
       <w:r>
         <w:t xml:space="preserve"> </w:t>
       </w:r>
-      <w:hyperlink r:id="rId28">
+      <w:hyperlink r:id="rId29">
         <w:r>
           <w:rPr>
             <w:rStyle w:val="Hyperlink"/>
@@ -598,124 +739,22 @@
         <w:pStyle w:val="BodyText"/>
       </w:pPr>
       <w:r>
-        <w:t xml:space="preserve">Wikidata link:</w:t>
-      </w:r>
-      <w:r>
-        <w:t xml:space="preserve"> </w:t>
-      </w:r>
-      <w:hyperlink r:id="rId29">
-        <w:r>
-          <w:rPr>
-            <w:rStyle w:val="Hyperlink"/>
-          </w:rPr>
-          <w:t xml:space="preserve">http://www.wikidata.org/entity/Q29474644</w:t>
-        </w:r>
-      </w:hyperlink>
-    </w:p>
-    <w:p>
-      <w:pPr>
-        <w:pStyle w:val="BodyText"/>
-      </w:pPr>
-      <w:r>
-        <w:t xml:space="preserve">Title: Venetian Gala Concert</w:t>
-      </w:r>
-    </w:p>
-    <w:p>
-      <w:pPr>
-        <w:pStyle w:val="BodyText"/>
-      </w:pPr>
-      <w:r>
-        <w:t xml:space="preserve">Year: 1782</w:t>
-      </w:r>
-    </w:p>
-    <w:p>
-      <w:pPr>
-        <w:pStyle w:val="BodyText"/>
-      </w:pPr>
-      <w:r>
-        <w:t xml:space="preserve">Creator: Francesco Guardi</w:t>
-      </w:r>
-    </w:p>
-    <w:p>
-      <w:pPr>
-        <w:pStyle w:val="BodyText"/>
-      </w:pPr>
-      <w:r>
-        <w:t xml:space="preserve">Copyright: public domain</w:t>
-      </w:r>
-    </w:p>
-    <w:p>
-      <w:pPr>
-        <w:pStyle w:val="BodyText"/>
-      </w:pPr>
-      <w:r>
-        <w:t xml:space="preserve">Wikidata link:</w:t>
-      </w:r>
-      <w:r>
-        <w:t xml:space="preserve"> </w:t>
-      </w:r>
-      <w:hyperlink r:id="rId30">
-        <w:r>
-          <w:rPr>
-            <w:rStyle w:val="Hyperlink"/>
-          </w:rPr>
-          <w:t xml:space="preserve">http://www.wikidata.org/entity/Q29474645</w:t>
-        </w:r>
-      </w:hyperlink>
-    </w:p>
-    <w:p>
-      <w:pPr>
-        <w:pStyle w:val="BodyText"/>
-      </w:pPr>
-      <w:r>
-        <w:t xml:space="preserve">Title: Q29474645</w:t>
-      </w:r>
-    </w:p>
-    <w:p>
-      <w:pPr>
-        <w:pStyle w:val="BodyText"/>
-      </w:pPr>
-      <w:r>
-        <w:t xml:space="preserve">Year: 1789</w:t>
-      </w:r>
-    </w:p>
-    <w:p>
-      <w:pPr>
-        <w:pStyle w:val="BodyText"/>
-      </w:pPr>
-      <w:r>
-        <w:t xml:space="preserve">Creator: Francesco Guardi</w:t>
-      </w:r>
-    </w:p>
-    <w:p>
-      <w:pPr>
-        <w:pStyle w:val="BodyText"/>
-      </w:pPr>
-      <w:r>
-        <w:t xml:space="preserve">Copyright: public domain</w:t>
-      </w:r>
-    </w:p>
-    <w:p>
-      <w:pPr>
-        <w:pStyle w:val="BodyText"/>
-      </w:pPr>
-      <w:r>
         <w:drawing>
           <wp:inline>
             <wp:extent cx="5334000" cy="4341876"/>
             <wp:effectExtent b="0" l="0" r="0" t="0"/>
-            <wp:docPr descr="" title="" id="32" name="Picture"/>
+            <wp:docPr descr="" title="" id="31" name="Picture"/>
             <a:graphic>
               <a:graphicData uri="http://schemas.openxmlformats.org/drawingml/2006/picture">
                 <pic:pic>
                   <pic:nvPicPr>
-                    <pic:cNvPr descr="painting-collection_files/figure-docx/cell-2-output-2.png" id="33" name="Picture"/>
+                    <pic:cNvPr descr="painting-collection_files/figure-docx/cell-2-output-2.png" id="32" name="Picture"/>
                     <pic:cNvPicPr>
                       <a:picLocks noChangeArrowheads="1" noChangeAspect="1"/>
                     </pic:cNvPicPr>
                   </pic:nvPicPr>
                   <pic:blipFill>
-                    <a:blip r:embed="rId31"/>
+                    <a:blip r:embed="rId30"/>
                     <a:stretch>
                       <a:fillRect/>
                     </a:stretch>
@@ -741,9 +780,62 @@
           </wp:inline>
         </w:drawing>
       </w:r>
-      <w:r>
-        <w:t xml:space="preserve"> </w:t>
-      </w:r>
+    </w:p>
+    <w:p>
+      <w:pPr>
+        <w:pStyle w:val="BodyText"/>
+      </w:pPr>
+      <w:r>
+        <w:t xml:space="preserve">Wikidata link:</w:t>
+      </w:r>
+      <w:r>
+        <w:t xml:space="preserve"> </w:t>
+      </w:r>
+      <w:hyperlink r:id="rId33">
+        <w:r>
+          <w:rPr>
+            <w:rStyle w:val="Hyperlink"/>
+          </w:rPr>
+          <w:t xml:space="preserve">http://www.wikidata.org/entity/Q29474644</w:t>
+        </w:r>
+      </w:hyperlink>
+    </w:p>
+    <w:p>
+      <w:pPr>
+        <w:pStyle w:val="BodyText"/>
+      </w:pPr>
+      <w:r>
+        <w:t xml:space="preserve">Title: Venetian Gala Concert</w:t>
+      </w:r>
+    </w:p>
+    <w:p>
+      <w:pPr>
+        <w:pStyle w:val="BodyText"/>
+      </w:pPr>
+      <w:r>
+        <w:t xml:space="preserve">Year: 1782</w:t>
+      </w:r>
+    </w:p>
+    <w:p>
+      <w:pPr>
+        <w:pStyle w:val="BodyText"/>
+      </w:pPr>
+      <w:r>
+        <w:t xml:space="preserve">Creator: Francesco Guardi</w:t>
+      </w:r>
+    </w:p>
+    <w:p>
+      <w:pPr>
+        <w:pStyle w:val="BodyText"/>
+      </w:pPr>
+      <w:r>
+        <w:t xml:space="preserve">Copyright: public domain</w:t>
+      </w:r>
+    </w:p>
+    <w:p>
+      <w:pPr>
+        <w:pStyle w:val="BodyText"/>
+      </w:pPr>
       <w:r>
         <w:drawing>
           <wp:inline>
@@ -754,7 +846,7 @@
               <a:graphicData uri="http://schemas.openxmlformats.org/drawingml/2006/picture">
                 <pic:pic>
                   <pic:nvPicPr>
-                    <pic:cNvPr descr="painting-collection_files/figure-docx/cell-2-output-3.png" id="36" name="Picture"/>
+                    <pic:cNvPr descr="painting-collection_files/figure-docx/cell-2-output-4.png" id="36" name="Picture"/>
                     <pic:cNvPicPr>
                       <a:picLocks noChangeArrowheads="1" noChangeAspect="1"/>
                     </pic:cNvPicPr>
@@ -786,26 +878,79 @@
           </wp:inline>
         </w:drawing>
       </w:r>
-      <w:r>
-        <w:t xml:space="preserve"> </w:t>
-      </w:r>
+    </w:p>
+    <w:p>
+      <w:pPr>
+        <w:pStyle w:val="BodyText"/>
+      </w:pPr>
+      <w:r>
+        <w:t xml:space="preserve">Wikidata link:</w:t>
+      </w:r>
+      <w:r>
+        <w:t xml:space="preserve"> </w:t>
+      </w:r>
+      <w:hyperlink r:id="rId37">
+        <w:r>
+          <w:rPr>
+            <w:rStyle w:val="Hyperlink"/>
+          </w:rPr>
+          <w:t xml:space="preserve">http://www.wikidata.org/entity/Q29474645</w:t>
+        </w:r>
+      </w:hyperlink>
+    </w:p>
+    <w:p>
+      <w:pPr>
+        <w:pStyle w:val="BodyText"/>
+      </w:pPr>
+      <w:r>
+        <w:t xml:space="preserve">Title: Q29474645</w:t>
+      </w:r>
+    </w:p>
+    <w:p>
+      <w:pPr>
+        <w:pStyle w:val="BodyText"/>
+      </w:pPr>
+      <w:r>
+        <w:t xml:space="preserve">Year: 1789</w:t>
+      </w:r>
+    </w:p>
+    <w:p>
+      <w:pPr>
+        <w:pStyle w:val="BodyText"/>
+      </w:pPr>
+      <w:r>
+        <w:t xml:space="preserve">Creator: Francesco Guardi</w:t>
+      </w:r>
+    </w:p>
+    <w:p>
+      <w:pPr>
+        <w:pStyle w:val="BodyText"/>
+      </w:pPr>
+      <w:r>
+        <w:t xml:space="preserve">Copyright: public domain</w:t>
+      </w:r>
+    </w:p>
+    <w:p>
+      <w:pPr>
+        <w:pStyle w:val="BodyText"/>
+      </w:pPr>
       <w:r>
         <w:drawing>
           <wp:inline>
             <wp:extent cx="5334000" cy="3541776"/>
             <wp:effectExtent b="0" l="0" r="0" t="0"/>
-            <wp:docPr descr="" title="" id="38" name="Picture"/>
+            <wp:docPr descr="" title="" id="39" name="Picture"/>
             <a:graphic>
               <a:graphicData uri="http://schemas.openxmlformats.org/drawingml/2006/picture">
                 <pic:pic>
                   <pic:nvPicPr>
-                    <pic:cNvPr descr="painting-collection_files/figure-docx/cell-2-output-4.png" id="39" name="Picture"/>
+                    <pic:cNvPr descr="painting-collection_files/figure-docx/cell-2-output-6.png" id="40" name="Picture"/>
                     <pic:cNvPicPr>
                       <a:picLocks noChangeArrowheads="1" noChangeAspect="1"/>
                     </pic:cNvPicPr>
                   </pic:nvPicPr>
                   <pic:blipFill>
-                    <a:blip r:embed="rId37"/>
+                    <a:blip r:embed="rId38"/>
                     <a:stretch>
                       <a:fillRect/>
                     </a:stretch>
@@ -832,8 +977,8 @@
         </w:drawing>
       </w:r>
     </w:p>
-    <w:bookmarkEnd w:id="40"/>
-    <w:bookmarkStart w:id="41" w:name="datenanalyse"/>
+    <w:bookmarkEnd w:id="41"/>
+    <w:bookmarkStart w:id="42" w:name="datenanalyse"/>
     <w:p>
       <w:pPr>
         <w:pStyle w:val="Heading1"/>
@@ -850,7 +995,7 @@
         <w:t xml:space="preserve">Inhalt folgt in Kürze</w:t>
       </w:r>
     </w:p>
-    <w:bookmarkEnd w:id="41"/>
+    <w:bookmarkEnd w:id="42"/>
     <w:sectPr/>
   </w:body>
 </w:document>
@@ -1064,25 +1209,6 @@
       <w:jc w:val="center"/>
     </w:pPr>
   </w:style>
-  <w:style w:customStyle="1" w:styleId="AbstractTitle" w:type="paragraph">
-    <w:name w:val="Abstract Title"/>
-    <w:basedOn w:val="Normal"/>
-    <w:next w:val="Abstract"/>
-    <w:qFormat/>
-    <w:pPr>
-      <w:keepNext/>
-      <w:keepLines/>
-      <w:jc w:val="center"/>
-      <w:spacing w:after="0" w:before="300"/>
-    </w:pPr>
-    <w:rPr>
-      <w:sz w:val="20"/>
-      <w:szCs w:val="20"/>
-      <w:b/>
-      <w:color w:val="345A8A"/>
-      &gt;
-    </w:rPr>
-  </w:style>
   <w:style w:customStyle="1" w:styleId="Abstract" w:type="paragraph">
     <w:name w:val="Abstract"/>
     <w:basedOn w:val="Normal"/>
@@ -1091,7 +1217,7 @@
     <w:pPr>
       <w:keepNext/>
       <w:keepLines/>
-      <w:spacing w:after="300" w:before="100"/>
+      <w:spacing w:after="300" w:before="300"/>
     </w:pPr>
     <w:rPr>
       <w:sz w:val="20"/>
@@ -1313,18 +1439,6 @@
     <w:uiPriority w:val="9"/>
     <w:unhideWhenUsed/>
     <w:qFormat/>
-  </w:style>
-  <w:style w:styleId="FootnoteBlockText" w:type="paragraph">
-    <w:name w:val="Footnote Block Text"/>
-    <w:basedOn w:val="Footnote Text"/>
-    <w:next w:val="Footnote Text"/>
-    <w:uiPriority w:val="9"/>
-    <w:unhideWhenUsed/>
-    <w:qFormat/>
-    <w:pPr>
-      <w:spacing w:after="100" w:before="100"/>
-      <w:ind w:firstLine="0" w:left="480" w:right="480"/>
-    </w:pPr>
   </w:style>
   <w:style w:default="1" w:styleId="DefaultParagraphFont" w:type="character">
     <w:name w:val="Default Paragraph Font"/>

</xml_diff>